<commit_message>
correct class and sequence diagram in standard version of game
</commit_message>
<xml_diff>
--- a/_DOC/ПЗ Воробьев.docx
+++ b/_DOC/ПЗ Воробьев.docx
@@ -1467,6 +1467,13 @@
     </w:p>
     <w:sdt>
       <w:sdtPr>
+        <w:rPr>
+          <w:rFonts w:ascii="Times New Roman" w:eastAsia="Times New Roman" w:hAnsi="Times New Roman" w:cs="Times New Roman"/>
+          <w:color w:val="auto"/>
+          <w:sz w:val="28"/>
+          <w:szCs w:val="28"/>
+          <w:lang w:val="en-GB"/>
+        </w:rPr>
         <w:id w:val="1718008164"/>
         <w:docPartObj>
           <w:docPartGallery w:val="Table of Contents"/>
@@ -1475,13 +1482,8 @@
       </w:sdtPr>
       <w:sdtEndPr>
         <w:rPr>
-          <w:rFonts w:ascii="Times New Roman" w:eastAsia="Times New Roman" w:hAnsi="Times New Roman" w:cs="Times New Roman"/>
           <w:b/>
           <w:bCs/>
-          <w:color w:val="auto"/>
-          <w:sz w:val="28"/>
-          <w:szCs w:val="28"/>
-          <w:lang w:val="en-GB"/>
         </w:rPr>
       </w:sdtEndPr>
       <w:sdtContent>
@@ -2999,6 +3001,7 @@
           <w:color w:val="000000"/>
           <w:sz w:val="28"/>
           <w:szCs w:val="28"/>
+          <w:lang w:val="ru-RU"/>
         </w:rPr>
       </w:pPr>
       <w:r>
@@ -3006,62 +3009,9 @@
           <w:color w:val="000000"/>
           <w:sz w:val="28"/>
           <w:szCs w:val="28"/>
-        </w:rPr>
-        <w:t xml:space="preserve">3.2 </w:t>
-      </w:r>
-      <w:proofErr w:type="spellStart"/>
-      <w:r>
-        <w:rPr>
-          <w:color w:val="000000"/>
-          <w:sz w:val="28"/>
-          <w:szCs w:val="28"/>
-        </w:rPr>
-        <w:t>Функциональные</w:t>
-      </w:r>
-      <w:proofErr w:type="spellEnd"/>
-      <w:r>
-        <w:rPr>
-          <w:color w:val="000000"/>
-          <w:sz w:val="28"/>
-          <w:szCs w:val="28"/>
-        </w:rPr>
-        <w:t xml:space="preserve"> </w:t>
-      </w:r>
-      <w:proofErr w:type="spellStart"/>
-      <w:r>
-        <w:rPr>
-          <w:color w:val="000000"/>
-          <w:sz w:val="28"/>
-          <w:szCs w:val="28"/>
-        </w:rPr>
-        <w:t>требования</w:t>
-      </w:r>
-      <w:proofErr w:type="spellEnd"/>
-      <w:r>
-        <w:rPr>
-          <w:color w:val="000000"/>
-          <w:sz w:val="28"/>
-          <w:szCs w:val="28"/>
-        </w:rPr>
-        <w:t xml:space="preserve"> (</w:t>
-      </w:r>
-      <w:proofErr w:type="spellStart"/>
-      <w:r>
-        <w:rPr>
-          <w:color w:val="000000"/>
-          <w:sz w:val="28"/>
-          <w:szCs w:val="28"/>
-        </w:rPr>
-        <w:t>сценарии</w:t>
-      </w:r>
-      <w:proofErr w:type="spellEnd"/>
-      <w:r>
-        <w:rPr>
-          <w:color w:val="000000"/>
-          <w:sz w:val="28"/>
-          <w:szCs w:val="28"/>
-        </w:rPr>
-        <w:t>)</w:t>
+          <w:lang w:val="ru-RU"/>
+        </w:rPr>
+        <w:t>3.2 Функциональные требования (сценарии)</w:t>
       </w:r>
     </w:p>
     <w:p>
@@ -5664,10 +5614,10 @@
           <w:noProof/>
         </w:rPr>
         <w:drawing>
-          <wp:inline distT="0" distB="0" distL="0" distR="0" wp14:anchorId="15BCCCF5" wp14:editId="224C2C9B">
-            <wp:extent cx="9418320" cy="4533900"/>
-            <wp:effectExtent l="0" t="0" r="0" b="0"/>
-            <wp:docPr id="3" name="Рисунок 3"/>
+          <wp:inline distT="0" distB="0" distL="0" distR="0" wp14:anchorId="1EB86FE0" wp14:editId="15778ECC">
+            <wp:extent cx="8603039" cy="5387340"/>
+            <wp:effectExtent l="0" t="0" r="7620" b="3810"/>
+            <wp:docPr id="27" name="Рисунок 27"/>
             <wp:cNvGraphicFramePr>
               <a:graphicFrameLocks xmlns:a="http://schemas.openxmlformats.org/drawingml/2006/main" noChangeAspect="1"/>
             </wp:cNvGraphicFramePr>
@@ -5675,7 +5625,7 @@
               <a:graphicData uri="http://schemas.openxmlformats.org/drawingml/2006/picture">
                 <pic:pic xmlns:pic="http://schemas.openxmlformats.org/drawingml/2006/picture">
                   <pic:nvPicPr>
-                    <pic:cNvPr id="0" name="Picture 4"/>
+                    <pic:cNvPr id="0" name="Picture 7"/>
                     <pic:cNvPicPr>
                       <a:picLocks noChangeAspect="1" noChangeArrowheads="1"/>
                     </pic:cNvPicPr>
@@ -5696,7 +5646,7 @@
                   <pic:spPr bwMode="auto">
                     <a:xfrm>
                       <a:off x="0" y="0"/>
-                      <a:ext cx="9418320" cy="4533900"/>
+                      <a:ext cx="8611070" cy="5392369"/>
                     </a:xfrm>
                     <a:prstGeom prst="rect">
                       <a:avLst/>
@@ -5725,19 +5675,6 @@
           <w:lang w:val="ru-RU"/>
         </w:rPr>
         <w:t>Диаграмма классов вычислительной модели</w:t>
-      </w:r>
-    </w:p>
-    <w:p>
-      <w:pPr>
-        <w:rPr>
-          <w:lang w:val="ru-RU"/>
-        </w:rPr>
-      </w:pPr>
-      <w:r>
-        <w:rPr>
-          <w:lang w:val="ru-RU"/>
-        </w:rPr>
-        <w:br w:type="page"/>
       </w:r>
     </w:p>
     <w:p>
@@ -5999,10 +5936,10 @@
         </w:rPr>
         <w:lastRenderedPageBreak/>
         <w:drawing>
-          <wp:inline distT="0" distB="0" distL="0" distR="0" wp14:anchorId="4B10427A" wp14:editId="09994E72">
-            <wp:extent cx="7185660" cy="5791215"/>
+          <wp:inline distT="0" distB="0" distL="0" distR="0" wp14:anchorId="695483D9" wp14:editId="19337D76">
+            <wp:extent cx="7528560" cy="5452203"/>
             <wp:effectExtent l="0" t="0" r="0" b="0"/>
-            <wp:docPr id="2" name="Рисунок 2"/>
+            <wp:docPr id="22" name="Рисунок 22"/>
             <wp:cNvGraphicFramePr>
               <a:graphicFrameLocks xmlns:a="http://schemas.openxmlformats.org/drawingml/2006/main" noChangeAspect="1"/>
             </wp:cNvGraphicFramePr>
@@ -6016,7 +5953,7 @@
                     </pic:cNvPicPr>
                   </pic:nvPicPr>
                   <pic:blipFill>
-                    <a:blip r:embed="rId14" cstate="print">
+                    <a:blip r:embed="rId14">
                       <a:extLst>
                         <a:ext uri="{28A0092B-C50C-407E-A947-70E740481C1C}">
                           <a14:useLocalDpi xmlns:a14="http://schemas.microsoft.com/office/drawing/2010/main" val="0"/>
@@ -6031,7 +5968,7 @@
                   <pic:spPr bwMode="auto">
                     <a:xfrm>
                       <a:off x="0" y="0"/>
-                      <a:ext cx="7193616" cy="5797627"/>
+                      <a:ext cx="7535473" cy="5457209"/>
                     </a:xfrm>
                     <a:prstGeom prst="rect">
                       <a:avLst/>
@@ -6059,7 +5996,7 @@
         <w:rPr>
           <w:lang w:val="ru-RU"/>
         </w:rPr>
-        <w:t>Ход маленького робота</w:t>
+        <w:t>Ход робота</w:t>
       </w:r>
     </w:p>
     <w:p>
@@ -6076,10 +6013,10 @@
         </w:rPr>
         <w:lastRenderedPageBreak/>
         <w:drawing>
-          <wp:inline distT="0" distB="0" distL="0" distR="0" wp14:anchorId="17E32FB0" wp14:editId="40EA8898">
-            <wp:extent cx="7345680" cy="5833545"/>
+          <wp:inline distT="0" distB="0" distL="0" distR="0" wp14:anchorId="4FA044C3" wp14:editId="37FF3F42">
+            <wp:extent cx="8107680" cy="5791200"/>
             <wp:effectExtent l="0" t="0" r="7620" b="0"/>
-            <wp:docPr id="6" name="Рисунок 6"/>
+            <wp:docPr id="24" name="Рисунок 24"/>
             <wp:cNvGraphicFramePr>
               <a:graphicFrameLocks xmlns:a="http://schemas.openxmlformats.org/drawingml/2006/main" noChangeAspect="1"/>
             </wp:cNvGraphicFramePr>
@@ -6087,13 +6024,13 @@
               <a:graphicData uri="http://schemas.openxmlformats.org/drawingml/2006/picture">
                 <pic:pic xmlns:pic="http://schemas.openxmlformats.org/drawingml/2006/picture">
                   <pic:nvPicPr>
-                    <pic:cNvPr id="0" name="Picture 3"/>
+                    <pic:cNvPr id="0" name="Picture 4"/>
                     <pic:cNvPicPr>
                       <a:picLocks noChangeAspect="1" noChangeArrowheads="1"/>
                     </pic:cNvPicPr>
                   </pic:nvPicPr>
                   <pic:blipFill>
-                    <a:blip r:embed="rId15" cstate="print">
+                    <a:blip r:embed="rId15">
                       <a:extLst>
                         <a:ext uri="{28A0092B-C50C-407E-A947-70E740481C1C}">
                           <a14:useLocalDpi xmlns:a14="http://schemas.microsoft.com/office/drawing/2010/main" val="0"/>
@@ -6108,7 +6045,7 @@
                   <pic:spPr bwMode="auto">
                     <a:xfrm>
                       <a:off x="0" y="0"/>
-                      <a:ext cx="7346893" cy="5834508"/>
+                      <a:ext cx="8113623" cy="5795445"/>
                     </a:xfrm>
                     <a:prstGeom prst="rect">
                       <a:avLst/>
@@ -6136,7 +6073,7 @@
         <w:rPr>
           <w:lang w:val="ru-RU"/>
         </w:rPr>
-        <w:t>Сделать ход маленьким роботом</w:t>
+        <w:t>Перемещение робота</w:t>
       </w:r>
     </w:p>
     <w:p>
@@ -6153,10 +6090,10 @@
         </w:rPr>
         <w:lastRenderedPageBreak/>
         <w:drawing>
-          <wp:inline distT="0" distB="0" distL="0" distR="0" wp14:anchorId="73100F63" wp14:editId="428E9579">
-            <wp:extent cx="9843096" cy="5120640"/>
-            <wp:effectExtent l="0" t="0" r="6350" b="3810"/>
-            <wp:docPr id="7" name="Рисунок 7"/>
+          <wp:inline distT="0" distB="0" distL="0" distR="0" wp14:anchorId="4454D5DE" wp14:editId="07A3C35A">
+            <wp:extent cx="7726680" cy="5798567"/>
+            <wp:effectExtent l="0" t="0" r="7620" b="0"/>
+            <wp:docPr id="25" name="Рисунок 25"/>
             <wp:cNvGraphicFramePr>
               <a:graphicFrameLocks xmlns:a="http://schemas.openxmlformats.org/drawingml/2006/main" noChangeAspect="1"/>
             </wp:cNvGraphicFramePr>
@@ -6164,13 +6101,13 @@
               <a:graphicData uri="http://schemas.openxmlformats.org/drawingml/2006/picture">
                 <pic:pic xmlns:pic="http://schemas.openxmlformats.org/drawingml/2006/picture">
                   <pic:nvPicPr>
-                    <pic:cNvPr id="0" name="Picture 4"/>
+                    <pic:cNvPr id="0" name="Picture 5"/>
                     <pic:cNvPicPr>
                       <a:picLocks noChangeAspect="1" noChangeArrowheads="1"/>
                     </pic:cNvPicPr>
                   </pic:nvPicPr>
                   <pic:blipFill>
-                    <a:blip r:embed="rId16" cstate="print">
+                    <a:blip r:embed="rId16">
                       <a:extLst>
                         <a:ext uri="{28A0092B-C50C-407E-A947-70E740481C1C}">
                           <a14:useLocalDpi xmlns:a14="http://schemas.microsoft.com/office/drawing/2010/main" val="0"/>
@@ -6185,7 +6122,7 @@
                   <pic:spPr bwMode="auto">
                     <a:xfrm>
                       <a:off x="0" y="0"/>
-                      <a:ext cx="9846130" cy="5122218"/>
+                      <a:ext cx="7732507" cy="5802940"/>
                     </a:xfrm>
                     <a:prstGeom prst="rect">
                       <a:avLst/>
@@ -6213,7 +6150,19 @@
         <w:rPr>
           <w:lang w:val="ru-RU"/>
         </w:rPr>
-        <w:t>Ход большого робота</w:t>
+        <w:t xml:space="preserve">Ход </w:t>
+      </w:r>
+      <w:r>
+        <w:rPr>
+          <w:lang w:val="ru-RU"/>
+        </w:rPr>
+        <w:t>маленького</w:t>
+      </w:r>
+      <w:r>
+        <w:rPr>
+          <w:lang w:val="ru-RU"/>
+        </w:rPr>
+        <w:t xml:space="preserve"> робота</w:t>
       </w:r>
     </w:p>
     <w:p>
@@ -6223,6 +6172,61 @@
           <w:lang w:val="ru-RU"/>
         </w:rPr>
       </w:pPr>
+      <w:r>
+        <w:rPr>
+          <w:noProof/>
+          <w:lang w:val="ru-RU"/>
+        </w:rPr>
+        <w:lastRenderedPageBreak/>
+        <w:drawing>
+          <wp:inline distT="0" distB="0" distL="0" distR="0" wp14:anchorId="0917402E" wp14:editId="5810A7B6">
+            <wp:extent cx="4267200" cy="5758235"/>
+            <wp:effectExtent l="0" t="0" r="0" b="0"/>
+            <wp:docPr id="26" name="Рисунок 26"/>
+            <wp:cNvGraphicFramePr>
+              <a:graphicFrameLocks xmlns:a="http://schemas.openxmlformats.org/drawingml/2006/main" noChangeAspect="1"/>
+            </wp:cNvGraphicFramePr>
+            <a:graphic xmlns:a="http://schemas.openxmlformats.org/drawingml/2006/main">
+              <a:graphicData uri="http://schemas.openxmlformats.org/drawingml/2006/picture">
+                <pic:pic xmlns:pic="http://schemas.openxmlformats.org/drawingml/2006/picture">
+                  <pic:nvPicPr>
+                    <pic:cNvPr id="0" name="Picture 6"/>
+                    <pic:cNvPicPr>
+                      <a:picLocks noChangeAspect="1" noChangeArrowheads="1"/>
+                    </pic:cNvPicPr>
+                  </pic:nvPicPr>
+                  <pic:blipFill>
+                    <a:blip r:embed="rId17">
+                      <a:extLst>
+                        <a:ext uri="{28A0092B-C50C-407E-A947-70E740481C1C}">
+                          <a14:useLocalDpi xmlns:a14="http://schemas.microsoft.com/office/drawing/2010/main" val="0"/>
+                        </a:ext>
+                      </a:extLst>
+                    </a:blip>
+                    <a:srcRect/>
+                    <a:stretch>
+                      <a:fillRect/>
+                    </a:stretch>
+                  </pic:blipFill>
+                  <pic:spPr bwMode="auto">
+                    <a:xfrm>
+                      <a:off x="0" y="0"/>
+                      <a:ext cx="4268151" cy="5759518"/>
+                    </a:xfrm>
+                    <a:prstGeom prst="rect">
+                      <a:avLst/>
+                    </a:prstGeom>
+                    <a:noFill/>
+                    <a:ln>
+                      <a:noFill/>
+                    </a:ln>
+                  </pic:spPr>
+                </pic:pic>
+              </a:graphicData>
+            </a:graphic>
+          </wp:inline>
+        </w:drawing>
+      </w:r>
     </w:p>
     <w:p>
       <w:pPr>
@@ -6231,6 +6235,12 @@
           <w:lang w:val="ru-RU"/>
         </w:rPr>
       </w:pPr>
+      <w:r>
+        <w:rPr>
+          <w:lang w:val="ru-RU"/>
+        </w:rPr>
+        <w:t>Ход большого робота</w:t>
+      </w:r>
     </w:p>
     <w:p>
       <w:pPr>
@@ -6263,7 +6273,7 @@
                     </pic:cNvPicPr>
                   </pic:nvPicPr>
                   <pic:blipFill>
-                    <a:blip r:embed="rId17">
+                    <a:blip r:embed="rId18">
                       <a:extLst>
                         <a:ext uri="{28A0092B-C50C-407E-A947-70E740481C1C}">
                           <a14:useLocalDpi xmlns:a14="http://schemas.microsoft.com/office/drawing/2010/main" val="0"/>
@@ -6307,83 +6317,6 @@
           <w:lang w:val="ru-RU"/>
         </w:rPr>
         <w:t>Вычисление направления шага большого робота</w:t>
-      </w:r>
-    </w:p>
-    <w:p>
-      <w:pPr>
-        <w:jc w:val="center"/>
-        <w:rPr>
-          <w:lang w:val="ru-RU"/>
-        </w:rPr>
-      </w:pPr>
-      <w:r>
-        <w:rPr>
-          <w:noProof/>
-          <w:lang w:val="ru-RU"/>
-        </w:rPr>
-        <w:lastRenderedPageBreak/>
-        <w:drawing>
-          <wp:inline distT="0" distB="0" distL="0" distR="0" wp14:anchorId="6F706D80" wp14:editId="44E23C7C">
-            <wp:extent cx="7162800" cy="5695300"/>
-            <wp:effectExtent l="0" t="0" r="0" b="1270"/>
-            <wp:docPr id="8" name="Рисунок 8"/>
-            <wp:cNvGraphicFramePr>
-              <a:graphicFrameLocks xmlns:a="http://schemas.openxmlformats.org/drawingml/2006/main" noChangeAspect="1"/>
-            </wp:cNvGraphicFramePr>
-            <a:graphic xmlns:a="http://schemas.openxmlformats.org/drawingml/2006/main">
-              <a:graphicData uri="http://schemas.openxmlformats.org/drawingml/2006/picture">
-                <pic:pic xmlns:pic="http://schemas.openxmlformats.org/drawingml/2006/picture">
-                  <pic:nvPicPr>
-                    <pic:cNvPr id="0" name="Picture 5"/>
-                    <pic:cNvPicPr>
-                      <a:picLocks noChangeAspect="1" noChangeArrowheads="1"/>
-                    </pic:cNvPicPr>
-                  </pic:nvPicPr>
-                  <pic:blipFill>
-                    <a:blip r:embed="rId18">
-                      <a:extLst>
-                        <a:ext uri="{28A0092B-C50C-407E-A947-70E740481C1C}">
-                          <a14:useLocalDpi xmlns:a14="http://schemas.microsoft.com/office/drawing/2010/main" val="0"/>
-                        </a:ext>
-                      </a:extLst>
-                    </a:blip>
-                    <a:srcRect/>
-                    <a:stretch>
-                      <a:fillRect/>
-                    </a:stretch>
-                  </pic:blipFill>
-                  <pic:spPr bwMode="auto">
-                    <a:xfrm>
-                      <a:off x="0" y="0"/>
-                      <a:ext cx="7168785" cy="5700059"/>
-                    </a:xfrm>
-                    <a:prstGeom prst="rect">
-                      <a:avLst/>
-                    </a:prstGeom>
-                    <a:noFill/>
-                    <a:ln>
-                      <a:noFill/>
-                    </a:ln>
-                  </pic:spPr>
-                </pic:pic>
-              </a:graphicData>
-            </a:graphic>
-          </wp:inline>
-        </w:drawing>
-      </w:r>
-    </w:p>
-    <w:p>
-      <w:pPr>
-        <w:jc w:val="center"/>
-        <w:rPr>
-          <w:lang w:val="ru-RU"/>
-        </w:rPr>
-      </w:pPr>
-      <w:r>
-        <w:rPr>
-          <w:lang w:val="ru-RU"/>
-        </w:rPr>
-        <w:t>Сделать ход большим роботом</w:t>
       </w:r>
     </w:p>
     <w:p>
@@ -7084,6 +7017,7 @@
           <w:color w:val="000000"/>
           <w:sz w:val="28"/>
           <w:szCs w:val="28"/>
+          <w:lang w:val="ru-RU"/>
         </w:rPr>
         <w:lastRenderedPageBreak/>
         <w:t>3.</w:t>
@@ -7102,6 +7036,7 @@
           <w:color w:val="000000"/>
           <w:sz w:val="28"/>
           <w:szCs w:val="28"/>
+          <w:lang w:val="ru-RU"/>
         </w:rPr>
         <w:t xml:space="preserve"> </w:t>
       </w:r>
@@ -7583,23 +7518,63 @@
         <w:rPr>
           <w:sz w:val="28"/>
           <w:szCs w:val="28"/>
-          <w:lang w:val="ru-RU"/>
+          <w:lang w:val="en-US"/>
         </w:rPr>
       </w:pPr>
       <w:r>
         <w:rPr>
           <w:sz w:val="28"/>
           <w:szCs w:val="28"/>
-          <w:lang w:val="ru-RU"/>
+          <w:lang w:val="en-US"/>
         </w:rPr>
         <w:lastRenderedPageBreak/>
-        <w:t>3.7 Реализация ключевых классов</w:t>
+        <w:t xml:space="preserve">3.7 </w:t>
+      </w:r>
+      <w:r>
+        <w:rPr>
+          <w:sz w:val="28"/>
+          <w:szCs w:val="28"/>
+          <w:lang w:val="ru-RU"/>
+        </w:rPr>
+        <w:t>Реализация</w:t>
+      </w:r>
+      <w:r>
+        <w:rPr>
+          <w:sz w:val="28"/>
+          <w:szCs w:val="28"/>
+          <w:lang w:val="en-US"/>
+        </w:rPr>
+        <w:t xml:space="preserve"> </w:t>
+      </w:r>
+      <w:r>
+        <w:rPr>
+          <w:sz w:val="28"/>
+          <w:szCs w:val="28"/>
+          <w:lang w:val="ru-RU"/>
+        </w:rPr>
+        <w:t>ключевых</w:t>
+      </w:r>
+      <w:r>
+        <w:rPr>
+          <w:sz w:val="28"/>
+          <w:szCs w:val="28"/>
+          <w:lang w:val="en-US"/>
+        </w:rPr>
+        <w:t xml:space="preserve"> </w:t>
+      </w:r>
+      <w:r>
+        <w:rPr>
+          <w:sz w:val="28"/>
+          <w:szCs w:val="28"/>
+          <w:lang w:val="ru-RU"/>
+        </w:rPr>
+        <w:t>классов</w:t>
       </w:r>
     </w:p>
     <w:p>
       <w:pPr>
         <w:rPr>
-          <w:lang w:val="ru-RU"/>
+          <w:lang w:val="en-US"/>
         </w:rPr>
       </w:pPr>
     </w:p>
@@ -7607,14 +7582,26 @@
       <w:pPr>
         <w:ind w:firstLine="720"/>
         <w:rPr>
-          <w:lang w:val="ru-RU"/>
-        </w:rPr>
-      </w:pPr>
-      <w:r>
-        <w:rPr>
-          <w:lang w:val="ru-RU"/>
-        </w:rPr>
-        <w:t>Класс игры</w:t>
+          <w:lang w:val="en-US"/>
+        </w:rPr>
+      </w:pPr>
+      <w:r>
+        <w:rPr>
+          <w:lang w:val="ru-RU"/>
+        </w:rPr>
+        <w:t>Класс</w:t>
+      </w:r>
+      <w:r>
+        <w:rPr>
+          <w:lang w:val="en-US"/>
+        </w:rPr>
+        <w:t xml:space="preserve"> </w:t>
+      </w:r>
+      <w:r>
+        <w:rPr>
+          <w:lang w:val="ru-RU"/>
+        </w:rPr>
+        <w:t>игры</w:t>
       </w:r>
     </w:p>
     <w:p>
@@ -11974,7 +11961,7 @@
     <w:p>
       <w:pPr>
         <w:rPr>
-          <w:lang w:val="ru-RU"/>
+          <w:lang w:val="en-US"/>
         </w:rPr>
       </w:pPr>
       <w:r>
@@ -11987,7 +11974,19 @@
         <w:rPr>
           <w:lang w:val="ru-RU"/>
         </w:rPr>
-        <w:t>Виджет игры</w:t>
+        <w:t>Виджет</w:t>
+      </w:r>
+      <w:r>
+        <w:rPr>
+          <w:lang w:val="en-US"/>
+        </w:rPr>
+        <w:t xml:space="preserve"> </w:t>
+      </w:r>
+      <w:r>
+        <w:rPr>
+          <w:lang w:val="ru-RU"/>
+        </w:rPr>
+        <w:t>игры</w:t>
       </w:r>
     </w:p>
     <w:p>
@@ -14809,15 +14808,32 @@
     <w:p>
       <w:pPr>
         <w:rPr>
-          <w:lang w:val="ru-RU"/>
-        </w:rPr>
-      </w:pPr>
-      <w:r>
-        <w:rPr>
-          <w:lang w:val="ru-RU"/>
+          <w:lang w:val="en-US"/>
+        </w:rPr>
+      </w:pPr>
+      <w:r>
+        <w:rPr>
+          <w:lang w:val="en-US"/>
         </w:rPr>
         <w:tab/>
-        <w:t>Класс поля</w:t>
+      </w:r>
+      <w:r>
+        <w:rPr>
+          <w:lang w:val="ru-RU"/>
+        </w:rPr>
+        <w:t>Класс</w:t>
+      </w:r>
+      <w:r>
+        <w:rPr>
+          <w:lang w:val="en-US"/>
+        </w:rPr>
+        <w:t xml:space="preserve"> </w:t>
+      </w:r>
+      <w:r>
+        <w:rPr>
+          <w:lang w:val="ru-RU"/>
+        </w:rPr>
+        <w:t>поля</w:t>
       </w:r>
     </w:p>
     <w:p>
@@ -18623,15 +18639,32 @@
     <w:p>
       <w:pPr>
         <w:rPr>
-          <w:lang w:val="ru-RU"/>
-        </w:rPr>
-      </w:pPr>
-      <w:r>
-        <w:rPr>
-          <w:lang w:val="ru-RU"/>
+          <w:lang w:val="en-US"/>
+        </w:rPr>
+      </w:pPr>
+      <w:r>
+        <w:rPr>
+          <w:lang w:val="en-US"/>
         </w:rPr>
         <w:tab/>
-        <w:t>Виджет поля</w:t>
+      </w:r>
+      <w:r>
+        <w:rPr>
+          <w:lang w:val="ru-RU"/>
+        </w:rPr>
+        <w:t>Виджет</w:t>
+      </w:r>
+      <w:r>
+        <w:rPr>
+          <w:lang w:val="en-US"/>
+        </w:rPr>
+        <w:t xml:space="preserve"> </w:t>
+      </w:r>
+      <w:r>
+        <w:rPr>
+          <w:lang w:val="ru-RU"/>
+        </w:rPr>
+        <w:t>поля</w:t>
       </w:r>
     </w:p>
     <w:p>
@@ -22568,7 +22601,7 @@
     <w:p>
       <w:pPr>
         <w:rPr>
-          <w:lang w:val="ru-RU"/>
+          <w:lang w:val="en-US"/>
         </w:rPr>
       </w:pPr>
       <w:r>
@@ -22581,7 +22614,19 @@
         <w:rPr>
           <w:lang w:val="ru-RU"/>
         </w:rPr>
-        <w:t>Класс робота</w:t>
+        <w:t>Класс</w:t>
+      </w:r>
+      <w:r>
+        <w:rPr>
+          <w:lang w:val="en-US"/>
+        </w:rPr>
+        <w:t xml:space="preserve"> </w:t>
+      </w:r>
+      <w:r>
+        <w:rPr>
+          <w:lang w:val="ru-RU"/>
+        </w:rPr>
+        <w:t>робота</w:t>
       </w:r>
     </w:p>
     <w:p>
@@ -25197,7 +25242,7 @@
     <w:p>
       <w:pPr>
         <w:rPr>
-          <w:lang w:val="ru-RU"/>
+          <w:lang w:val="en-US"/>
         </w:rPr>
       </w:pPr>
       <w:r>
@@ -25210,7 +25255,31 @@
         <w:rPr>
           <w:lang w:val="ru-RU"/>
         </w:rPr>
-        <w:t>Класс маленького робота</w:t>
+        <w:t>Класс</w:t>
+      </w:r>
+      <w:r>
+        <w:rPr>
+          <w:lang w:val="en-US"/>
+        </w:rPr>
+        <w:t xml:space="preserve"> </w:t>
+      </w:r>
+      <w:r>
+        <w:rPr>
+          <w:lang w:val="ru-RU"/>
+        </w:rPr>
+        <w:t>маленького</w:t>
+      </w:r>
+      <w:r>
+        <w:rPr>
+          <w:lang w:val="en-US"/>
+        </w:rPr>
+        <w:t xml:space="preserve"> </w:t>
+      </w:r>
+      <w:r>
+        <w:rPr>
+          <w:lang w:val="ru-RU"/>
+        </w:rPr>
+        <w:t>робота</w:t>
       </w:r>
     </w:p>
     <w:p>
@@ -27115,7 +27184,7 @@
     <w:p>
       <w:pPr>
         <w:rPr>
-          <w:lang w:val="ru-RU"/>
+          <w:lang w:val="en-US"/>
         </w:rPr>
       </w:pPr>
       <w:r>
@@ -27128,7 +27197,31 @@
         <w:rPr>
           <w:lang w:val="ru-RU"/>
         </w:rPr>
-        <w:t>Виджет маленького робота</w:t>
+        <w:t>Виджет</w:t>
+      </w:r>
+      <w:r>
+        <w:rPr>
+          <w:lang w:val="en-US"/>
+        </w:rPr>
+        <w:t xml:space="preserve"> </w:t>
+      </w:r>
+      <w:r>
+        <w:rPr>
+          <w:lang w:val="ru-RU"/>
+        </w:rPr>
+        <w:t>маленького</w:t>
+      </w:r>
+      <w:r>
+        <w:rPr>
+          <w:lang w:val="en-US"/>
+        </w:rPr>
+        <w:t xml:space="preserve"> </w:t>
+      </w:r>
+      <w:r>
+        <w:rPr>
+          <w:lang w:val="ru-RU"/>
+        </w:rPr>
+        <w:t>робота</w:t>
       </w:r>
     </w:p>
     <w:p>
@@ -29219,7 +29312,7 @@
     <w:p>
       <w:pPr>
         <w:rPr>
-          <w:lang w:val="ru-RU"/>
+          <w:lang w:val="en-US"/>
         </w:rPr>
       </w:pPr>
       <w:r>
@@ -29232,7 +29325,31 @@
         <w:rPr>
           <w:lang w:val="ru-RU"/>
         </w:rPr>
-        <w:t>Класс большого робота</w:t>
+        <w:t>Класс</w:t>
+      </w:r>
+      <w:r>
+        <w:rPr>
+          <w:lang w:val="en-US"/>
+        </w:rPr>
+        <w:t xml:space="preserve"> </w:t>
+      </w:r>
+      <w:r>
+        <w:rPr>
+          <w:lang w:val="ru-RU"/>
+        </w:rPr>
+        <w:t>большого</w:t>
+      </w:r>
+      <w:r>
+        <w:rPr>
+          <w:lang w:val="en-US"/>
+        </w:rPr>
+        <w:t xml:space="preserve"> </w:t>
+      </w:r>
+      <w:r>
+        <w:rPr>
+          <w:lang w:val="ru-RU"/>
+        </w:rPr>
+        <w:t>робота</w:t>
       </w:r>
     </w:p>
     <w:p>
@@ -32884,7 +33001,7 @@
     <w:p>
       <w:pPr>
         <w:rPr>
-          <w:lang w:val="ru-RU"/>
+          <w:lang w:val="en-US"/>
         </w:rPr>
       </w:pPr>
       <w:r>
@@ -32897,7 +33014,55 @@
         <w:rPr>
           <w:lang w:val="ru-RU"/>
         </w:rPr>
-        <w:t>Класс-помощник для поиска пути</w:t>
+        <w:t>Класс</w:t>
+      </w:r>
+      <w:r>
+        <w:rPr>
+          <w:lang w:val="en-US"/>
+        </w:rPr>
+        <w:t>-</w:t>
+      </w:r>
+      <w:r>
+        <w:rPr>
+          <w:lang w:val="ru-RU"/>
+        </w:rPr>
+        <w:t>помощник</w:t>
+      </w:r>
+      <w:r>
+        <w:rPr>
+          <w:lang w:val="en-US"/>
+        </w:rPr>
+        <w:t xml:space="preserve"> </w:t>
+      </w:r>
+      <w:r>
+        <w:rPr>
+          <w:lang w:val="ru-RU"/>
+        </w:rPr>
+        <w:t>для</w:t>
+      </w:r>
+      <w:r>
+        <w:rPr>
+          <w:lang w:val="en-US"/>
+        </w:rPr>
+        <w:t xml:space="preserve"> </w:t>
+      </w:r>
+      <w:r>
+        <w:rPr>
+          <w:lang w:val="ru-RU"/>
+        </w:rPr>
+        <w:t>поиска</w:t>
+      </w:r>
+      <w:r>
+        <w:rPr>
+          <w:lang w:val="en-US"/>
+        </w:rPr>
+        <w:t xml:space="preserve"> </w:t>
+      </w:r>
+      <w:r>
+        <w:rPr>
+          <w:lang w:val="ru-RU"/>
+        </w:rPr>
+        <w:t>пути</w:t>
       </w:r>
     </w:p>
     <w:p>
@@ -38372,7 +38537,7 @@
     <w:p>
       <w:pPr>
         <w:rPr>
-          <w:lang w:val="ru-RU"/>
+          <w:lang w:val="en-US"/>
         </w:rPr>
       </w:pPr>
       <w:r>
@@ -38385,7 +38550,31 @@
         <w:rPr>
           <w:lang w:val="ru-RU"/>
         </w:rPr>
-        <w:t>Виджет большого робота</w:t>
+        <w:t>Виджет</w:t>
+      </w:r>
+      <w:r>
+        <w:rPr>
+          <w:lang w:val="en-US"/>
+        </w:rPr>
+        <w:t xml:space="preserve"> </w:t>
+      </w:r>
+      <w:r>
+        <w:rPr>
+          <w:lang w:val="ru-RU"/>
+        </w:rPr>
+        <w:t>большого</w:t>
+      </w:r>
+      <w:r>
+        <w:rPr>
+          <w:lang w:val="en-US"/>
+        </w:rPr>
+        <w:t xml:space="preserve"> </w:t>
+      </w:r>
+      <w:r>
+        <w:rPr>
+          <w:lang w:val="ru-RU"/>
+        </w:rPr>
+        <w:t>робота</w:t>
       </w:r>
     </w:p>
     <w:p>
@@ -39216,7 +39405,7 @@
     <w:p>
       <w:pPr>
         <w:rPr>
-          <w:lang w:val="ru-RU"/>
+          <w:lang w:val="en-US"/>
         </w:rPr>
       </w:pPr>
       <w:r>
@@ -39229,7 +39418,19 @@
         <w:rPr>
           <w:lang w:val="ru-RU"/>
         </w:rPr>
-        <w:t>Класс клетки</w:t>
+        <w:t>Класс</w:t>
+      </w:r>
+      <w:r>
+        <w:rPr>
+          <w:lang w:val="en-US"/>
+        </w:rPr>
+        <w:t xml:space="preserve"> </w:t>
+      </w:r>
+      <w:r>
+        <w:rPr>
+          <w:lang w:val="ru-RU"/>
+        </w:rPr>
+        <w:t>клетки</w:t>
       </w:r>
     </w:p>
     <w:p>
@@ -43756,7 +43957,7 @@
     <w:p>
       <w:pPr>
         <w:rPr>
-          <w:lang w:val="ru-RU"/>
+          <w:lang w:val="en-US"/>
         </w:rPr>
       </w:pPr>
       <w:r>
@@ -43769,7 +43970,19 @@
         <w:rPr>
           <w:lang w:val="ru-RU"/>
         </w:rPr>
-        <w:t>Виджет клетки</w:t>
+        <w:t>Виджет</w:t>
+      </w:r>
+      <w:r>
+        <w:rPr>
+          <w:lang w:val="en-US"/>
+        </w:rPr>
+        <w:t xml:space="preserve"> </w:t>
+      </w:r>
+      <w:r>
+        <w:rPr>
+          <w:lang w:val="ru-RU"/>
+        </w:rPr>
+        <w:t>клетки</w:t>
       </w:r>
     </w:p>
     <w:p>
@@ -43778,6 +43991,7 @@
         <w:shd w:val="clear" w:color="auto" w:fill="2B2B2B"/>
         <w:rPr>
           <w:color w:val="A9B7C6"/>
+          <w:lang w:val="en-US"/>
         </w:rPr>
       </w:pPr>
       <w:r>
@@ -45168,12 +45382,14 @@
       <w:r>
         <w:rPr>
           <w:color w:val="6897BB"/>
+          <w:lang w:val="en-US"/>
         </w:rPr>
         <w:t xml:space="preserve">0 </w:t>
       </w:r>
       <w:r>
         <w:rPr>
           <w:color w:val="A9B7C6"/>
+          <w:lang w:val="en-US"/>
         </w:rPr>
         <w:t>:</w:t>
       </w:r>
@@ -45181,30 +45397,35 @@
       <w:r>
         <w:rPr>
           <w:color w:val="A9B7C6"/>
+          <w:lang w:val="en-US"/>
         </w:rPr>
         <w:t xml:space="preserve"> -</w:t>
       </w:r>
       <w:r>
         <w:rPr>
           <w:color w:val="6897BB"/>
+          <w:lang w:val="en-US"/>
         </w:rPr>
         <w:t>1</w:t>
       </w:r>
       <w:r>
         <w:rPr>
           <w:color w:val="A9B7C6"/>
+          <w:lang w:val="en-US"/>
         </w:rPr>
         <w:t>)</w:t>
       </w:r>
       <w:r>
         <w:rPr>
           <w:color w:val="CC7832"/>
+          <w:lang w:val="en-US"/>
         </w:rPr>
         <w:t>;</w:t>
       </w:r>
       <w:r>
         <w:rPr>
           <w:color w:val="CC7832"/>
+          <w:lang w:val="en-US"/>
         </w:rPr>
         <w:br/>
         <w:t xml:space="preserve">                </w:t>
@@ -45212,6 +45433,7 @@
       <w:r>
         <w:rPr>
           <w:color w:val="9876AA"/>
+          <w:lang w:val="en-US"/>
         </w:rPr>
         <w:t>_</w:t>
       </w:r>
@@ -45219,12 +45441,14 @@
       <w:r>
         <w:rPr>
           <w:color w:val="9876AA"/>
+          <w:lang w:val="en-US"/>
         </w:rPr>
         <w:t>widgetItems</w:t>
       </w:r>
       <w:r>
         <w:rPr>
           <w:color w:val="A9B7C6"/>
+          <w:lang w:val="en-US"/>
         </w:rPr>
         <w:t>.remove</w:t>
       </w:r>
@@ -45232,6 +45456,7 @@
       <w:r>
         <w:rPr>
           <w:color w:val="A9B7C6"/>
+          <w:lang w:val="en-US"/>
         </w:rPr>
         <w:t>(</w:t>
       </w:r>
@@ -45239,6 +45464,7 @@
       <w:r>
         <w:rPr>
           <w:color w:val="A9B7C6"/>
+          <w:lang w:val="en-US"/>
         </w:rPr>
         <w:t>item.getKey</w:t>
       </w:r>
@@ -45246,45 +45472,43 @@
       <w:r>
         <w:rPr>
           <w:color w:val="A9B7C6"/>
+          <w:lang w:val="en-US"/>
         </w:rPr>
         <w:t>())</w:t>
       </w:r>
       <w:r>
         <w:rPr>
           <w:color w:val="CC7832"/>
+          <w:lang w:val="en-US"/>
         </w:rPr>
         <w:t>;</w:t>
       </w:r>
       <w:r>
         <w:rPr>
           <w:color w:val="CC7832"/>
+          <w:lang w:val="en-US"/>
         </w:rPr>
         <w:br/>
         <w:t xml:space="preserve">                </w:t>
       </w:r>
-      <w:proofErr w:type="spellStart"/>
-      <w:r>
-        <w:rPr>
-          <w:color w:val="A9B7C6"/>
-        </w:rPr>
-        <w:t>repaint</w:t>
-      </w:r>
-      <w:proofErr w:type="spellEnd"/>
-      <w:r>
-        <w:rPr>
-          <w:color w:val="A9B7C6"/>
-        </w:rPr>
-        <w:t>()</w:t>
-      </w:r>
-      <w:r>
-        <w:rPr>
-          <w:color w:val="CC7832"/>
+      <w:r>
+        <w:rPr>
+          <w:color w:val="A9B7C6"/>
+          <w:lang w:val="en-US"/>
+        </w:rPr>
+        <w:t>repaint()</w:t>
+      </w:r>
+      <w:r>
+        <w:rPr>
+          <w:color w:val="CC7832"/>
+          <w:lang w:val="en-US"/>
         </w:rPr>
         <w:t>;</w:t>
       </w:r>
       <w:r>
         <w:rPr>
           <w:color w:val="CC7832"/>
+          <w:lang w:val="en-US"/>
         </w:rPr>
         <w:br/>
         <w:t xml:space="preserve">            </w:t>
@@ -45292,12 +45516,14 @@
       <w:r>
         <w:rPr>
           <w:color w:val="A9B7C6"/>
+          <w:lang w:val="en-US"/>
         </w:rPr>
         <w:t>}</w:t>
       </w:r>
       <w:r>
         <w:rPr>
           <w:color w:val="A9B7C6"/>
+          <w:lang w:val="en-US"/>
         </w:rPr>
         <w:br/>
         <w:t xml:space="preserve">        }</w:t>
@@ -45305,6 +45531,7 @@
       <w:r>
         <w:rPr>
           <w:color w:val="A9B7C6"/>
+          <w:lang w:val="en-US"/>
         </w:rPr>
         <w:br/>
         <w:t xml:space="preserve">    }</w:t>
@@ -45312,6 +45539,7 @@
       <w:r>
         <w:rPr>
           <w:color w:val="A9B7C6"/>
+          <w:lang w:val="en-US"/>
         </w:rPr>
         <w:br/>
         <w:t>}</w:t>
@@ -45320,22 +45548,51 @@
     <w:p>
       <w:pPr>
         <w:rPr>
-          <w:lang w:val="ru-RU"/>
+          <w:lang w:val="en-US"/>
         </w:rPr>
       </w:pPr>
     </w:p>
     <w:p>
       <w:pPr>
         <w:rPr>
-          <w:lang w:val="ru-RU"/>
-        </w:rPr>
-      </w:pPr>
-      <w:r>
-        <w:rPr>
-          <w:lang w:val="ru-RU"/>
+          <w:lang w:val="en-US"/>
+        </w:rPr>
+      </w:pPr>
+      <w:r>
+        <w:rPr>
+          <w:lang w:val="en-US"/>
         </w:rPr>
         <w:tab/>
-        <w:t>Класс точки выхода</w:t>
+      </w:r>
+      <w:r>
+        <w:rPr>
+          <w:lang w:val="ru-RU"/>
+        </w:rPr>
+        <w:t>Класс</w:t>
+      </w:r>
+      <w:r>
+        <w:rPr>
+          <w:lang w:val="en-US"/>
+        </w:rPr>
+        <w:t xml:space="preserve"> </w:t>
+      </w:r>
+      <w:r>
+        <w:rPr>
+          <w:lang w:val="ru-RU"/>
+        </w:rPr>
+        <w:t>точки</w:t>
+      </w:r>
+      <w:r>
+        <w:rPr>
+          <w:lang w:val="en-US"/>
+        </w:rPr>
+        <w:t xml:space="preserve"> </w:t>
+      </w:r>
+      <w:r>
+        <w:rPr>
+          <w:lang w:val="ru-RU"/>
+        </w:rPr>
+        <w:t>выхода</w:t>
       </w:r>
     </w:p>
     <w:p>
@@ -47371,16 +47628,45 @@
     <w:p>
       <w:pPr>
         <w:rPr>
-          <w:lang w:val="ru-RU"/>
-        </w:rPr>
-      </w:pPr>
-      <w:r>
-        <w:rPr>
-          <w:lang w:val="ru-RU"/>
+          <w:lang w:val="en-US"/>
+        </w:rPr>
+      </w:pPr>
+      <w:r>
+        <w:rPr>
+          <w:lang w:val="en-US"/>
         </w:rPr>
         <w:lastRenderedPageBreak/>
         <w:tab/>
-        <w:t>Класс сегмента стены</w:t>
+      </w:r>
+      <w:r>
+        <w:rPr>
+          <w:lang w:val="ru-RU"/>
+        </w:rPr>
+        <w:t>Класс</w:t>
+      </w:r>
+      <w:r>
+        <w:rPr>
+          <w:lang w:val="en-US"/>
+        </w:rPr>
+        <w:t xml:space="preserve"> </w:t>
+      </w:r>
+      <w:r>
+        <w:rPr>
+          <w:lang w:val="ru-RU"/>
+        </w:rPr>
+        <w:t>сегмента</w:t>
+      </w:r>
+      <w:r>
+        <w:rPr>
+          <w:lang w:val="en-US"/>
+        </w:rPr>
+        <w:t xml:space="preserve"> </w:t>
+      </w:r>
+      <w:r>
+        <w:rPr>
+          <w:lang w:val="ru-RU"/>
+        </w:rPr>
+        <w:t>стены</w:t>
       </w:r>
     </w:p>
     <w:p>
@@ -48423,7 +48709,7 @@
     <w:p>
       <w:pPr>
         <w:rPr>
-          <w:lang w:val="ru-RU"/>
+          <w:lang w:val="en-US"/>
         </w:rPr>
       </w:pPr>
     </w:p>
@@ -48435,9 +48721,14 @@
       </w:pPr>
       <w:r>
         <w:rPr>
-          <w:lang w:val="ru-RU"/>
+          <w:lang w:val="en-US"/>
         </w:rPr>
         <w:tab/>
+      </w:r>
+      <w:r>
+        <w:rPr>
+          <w:lang w:val="ru-RU"/>
+        </w:rPr>
         <w:t>Виджет стены</w:t>
       </w:r>
     </w:p>
@@ -53560,7 +53851,7 @@
         <w:rPr>
           <w:sz w:val="28"/>
           <w:szCs w:val="28"/>
-          <w:lang w:val="ru-RU"/>
+          <w:lang w:val="en-US"/>
         </w:rPr>
       </w:pPr>
       <w:r>
@@ -53573,9 +53864,65 @@
         <w:rPr>
           <w:sz w:val="28"/>
           <w:szCs w:val="28"/>
-          <w:lang w:val="ru-RU"/>
-        </w:rPr>
-        <w:t>3.8 Реализация ключевых тестовых случаев</w:t>
+          <w:lang w:val="en-US"/>
+        </w:rPr>
+        <w:t xml:space="preserve">3.8 </w:t>
+      </w:r>
+      <w:r>
+        <w:rPr>
+          <w:sz w:val="28"/>
+          <w:szCs w:val="28"/>
+          <w:lang w:val="ru-RU"/>
+        </w:rPr>
+        <w:t>Реализация</w:t>
+      </w:r>
+      <w:r>
+        <w:rPr>
+          <w:sz w:val="28"/>
+          <w:szCs w:val="28"/>
+          <w:lang w:val="en-US"/>
+        </w:rPr>
+        <w:t xml:space="preserve"> </w:t>
+      </w:r>
+      <w:r>
+        <w:rPr>
+          <w:sz w:val="28"/>
+          <w:szCs w:val="28"/>
+          <w:lang w:val="ru-RU"/>
+        </w:rPr>
+        <w:t>ключевых</w:t>
+      </w:r>
+      <w:r>
+        <w:rPr>
+          <w:sz w:val="28"/>
+          <w:szCs w:val="28"/>
+          <w:lang w:val="en-US"/>
+        </w:rPr>
+        <w:t xml:space="preserve"> </w:t>
+      </w:r>
+      <w:r>
+        <w:rPr>
+          <w:sz w:val="28"/>
+          <w:szCs w:val="28"/>
+          <w:lang w:val="ru-RU"/>
+        </w:rPr>
+        <w:t>тестовых</w:t>
+      </w:r>
+      <w:r>
+        <w:rPr>
+          <w:sz w:val="28"/>
+          <w:szCs w:val="28"/>
+          <w:lang w:val="en-US"/>
+        </w:rPr>
+        <w:t xml:space="preserve"> </w:t>
+      </w:r>
+      <w:r>
+        <w:rPr>
+          <w:sz w:val="28"/>
+          <w:szCs w:val="28"/>
+          <w:lang w:val="ru-RU"/>
+        </w:rPr>
+        <w:t>случаев</w:t>
       </w:r>
     </w:p>
     <w:p>
@@ -53588,6 +53935,9 @@
         </w:rPr>
       </w:pPr>
       <w:r>
+        <w:rPr>
+          <w:lang w:val="en-US"/>
+        </w:rPr>
         <w:tab/>
       </w:r>
       <w:r>
@@ -55674,22 +56024,13 @@
     </w:p>
     <w:p>
       <w:pPr>
-        <w:numPr>
-          <w:ilvl w:val="0"/>
-          <w:numId w:val="24"/>
-        </w:numPr>
-        <w:spacing w:after="0" w:line="312" w:lineRule="auto"/>
+        <w:spacing w:after="0" w:line="360" w:lineRule="auto"/>
+        <w:ind w:left="360" w:firstLine="360"/>
         <w:jc w:val="both"/>
         <w:rPr>
           <w:lang w:val="ru-RU"/>
         </w:rPr>
       </w:pPr>
-      <w:r>
-        <w:rPr>
-          <w:lang w:val="ru-RU"/>
-        </w:rPr>
-        <w:t>Игра создает и устанавливает полю погоду.</w:t>
-      </w:r>
     </w:p>
     <w:p>
       <w:pPr>
@@ -56112,13 +56453,7 @@
         <w:rPr>
           <w:lang w:val="ru-RU"/>
         </w:rPr>
-        <w:t>песком</w:t>
-      </w:r>
-      <w:r>
-        <w:rPr>
-          <w:lang w:val="ru-RU"/>
-        </w:rPr>
-        <w:t xml:space="preserve"> или песком</w:t>
+        <w:t>песком или песком</w:t>
       </w:r>
       <w:r>
         <w:rPr>
@@ -57968,31 +58303,7 @@
         <w:rPr>
           <w:lang w:val="ru-RU"/>
         </w:rPr>
-        <w:t>Т.к. законч</w:t>
-      </w:r>
-      <w:r>
-        <w:rPr>
-          <w:lang w:val="ru-RU"/>
-        </w:rPr>
-        <w:t>ился зимний сезон</w:t>
-      </w:r>
-      <w:r>
-        <w:rPr>
-          <w:lang w:val="ru-RU"/>
-        </w:rPr>
-        <w:t xml:space="preserve">, устанавливается </w:t>
-      </w:r>
-      <w:r>
-        <w:rPr>
-          <w:lang w:val="ru-RU"/>
-        </w:rPr>
-        <w:t>весеннее</w:t>
-      </w:r>
-      <w:r>
-        <w:rPr>
-          <w:lang w:val="ru-RU"/>
-        </w:rPr>
-        <w:t xml:space="preserve"> время года</w:t>
+        <w:t>Т.к. закончился зимний сезон, устанавливается весеннее время года</w:t>
       </w:r>
     </w:p>
     <w:p>
@@ -58172,31 +58483,7 @@
         <w:rPr>
           <w:lang w:val="ru-RU"/>
         </w:rPr>
-        <w:t xml:space="preserve">Т.к. закончился </w:t>
-      </w:r>
-      <w:r>
-        <w:rPr>
-          <w:lang w:val="ru-RU"/>
-        </w:rPr>
-        <w:t xml:space="preserve">весенний </w:t>
-      </w:r>
-      <w:r>
-        <w:rPr>
-          <w:lang w:val="ru-RU"/>
-        </w:rPr>
-        <w:t xml:space="preserve">сезон, устанавливается </w:t>
-      </w:r>
-      <w:r>
-        <w:rPr>
-          <w:lang w:val="ru-RU"/>
-        </w:rPr>
-        <w:t>летнее</w:t>
-      </w:r>
-      <w:r>
-        <w:rPr>
-          <w:lang w:val="ru-RU"/>
-        </w:rPr>
-        <w:t xml:space="preserve"> время года</w:t>
+        <w:t>Т.к. закончился весенний сезон, устанавливается летнее время года</w:t>
       </w:r>
     </w:p>
     <w:p>
@@ -58216,13 +58503,7 @@
         <w:rPr>
           <w:lang w:val="ru-RU"/>
         </w:rPr>
-        <w:t xml:space="preserve">Погода меняет состояние размера болота на </w:t>
-      </w:r>
-      <w:r>
-        <w:rPr>
-          <w:lang w:val="ru-RU"/>
-        </w:rPr>
-        <w:t>исходное</w:t>
+        <w:t>Погода меняет состояние размера болота на исходное</w:t>
       </w:r>
     </w:p>
     <w:p>
@@ -58343,31 +58624,7 @@
         <w:rPr>
           <w:lang w:val="ru-RU"/>
         </w:rPr>
-        <w:t xml:space="preserve">Т.к. закончился </w:t>
-      </w:r>
-      <w:r>
-        <w:rPr>
-          <w:lang w:val="ru-RU"/>
-        </w:rPr>
-        <w:t>летний</w:t>
-      </w:r>
-      <w:r>
-        <w:rPr>
-          <w:lang w:val="ru-RU"/>
-        </w:rPr>
-        <w:t xml:space="preserve"> сезон, устанавливается </w:t>
-      </w:r>
-      <w:r>
-        <w:rPr>
-          <w:lang w:val="ru-RU"/>
-        </w:rPr>
-        <w:t>осеннее</w:t>
-      </w:r>
-      <w:r>
-        <w:rPr>
-          <w:lang w:val="ru-RU"/>
-        </w:rPr>
-        <w:t xml:space="preserve"> время года</w:t>
+        <w:t>Т.к. закончился летний сезон, устанавливается осеннее время года</w:t>
       </w:r>
     </w:p>
     <w:p>
@@ -58387,13 +58644,7 @@
         <w:rPr>
           <w:lang w:val="ru-RU"/>
         </w:rPr>
-        <w:t xml:space="preserve">Погода меняет состояние размера болота на </w:t>
-      </w:r>
-      <w:r>
-        <w:rPr>
-          <w:lang w:val="ru-RU"/>
-        </w:rPr>
-        <w:t>расширенное</w:t>
+        <w:t>Погода меняет состояние размера болота на расширенное</w:t>
       </w:r>
     </w:p>
     <w:p>
@@ -65163,6 +65414,7 @@
   <w:style w:type="character" w:default="1" w:styleId="a0">
     <w:name w:val="Default Paragraph Font"/>
     <w:uiPriority w:val="1"/>
+    <w:semiHidden/>
     <w:unhideWhenUsed/>
   </w:style>
   <w:style w:type="table" w:default="1" w:styleId="a1">

</xml_diff>